<commit_message>
Epic 6 - Denys Bodnar
</commit_message>
<xml_diff>
--- a/ai_11/denys_bodnar/epic_5/epic_5_practice_and_labs_report_denys_bodnar.docx
+++ b/ai_11/denys_bodnar/epic_5/epic_5_practice_and_labs_report_denys_bodnar.docx
@@ -415,7 +415,27 @@
           <w:sz w:val="28"/>
           <w:szCs w:val="28"/>
         </w:rPr>
-        <w:t>Виконала:</w:t>
+        <w:t>Викона</w:t>
+      </w:r>
+      <w:r>
+        <w:rPr>
+          <w:rFonts w:ascii="Times New Roman" w:hAnsi="Times New Roman" w:cs="Times New Roman"/>
+          <w:b/>
+          <w:bCs/>
+          <w:sz w:val="28"/>
+          <w:szCs w:val="28"/>
+        </w:rPr>
+        <w:t>в</w:t>
+      </w:r>
+      <w:r>
+        <w:rPr>
+          <w:rFonts w:ascii="Times New Roman" w:hAnsi="Times New Roman" w:cs="Times New Roman"/>
+          <w:b/>
+          <w:bCs/>
+          <w:sz w:val="28"/>
+          <w:szCs w:val="28"/>
+        </w:rPr>
+        <w:t>:</w:t>
       </w:r>
     </w:p>
     <w:p>
@@ -433,16 +453,13 @@
           <w:sz w:val="28"/>
           <w:szCs w:val="28"/>
         </w:rPr>
-        <w:t>Студентка групи ШІ-11</w:t>
+        <w:t>Студент групи ШІ-11</w:t>
       </w:r>
     </w:p>
     <w:p>
       <w:pPr>
         <w:jc w:val="right"/>
         <w:rPr>
-          <w:rFonts w:ascii="Times New Roman" w:hAnsi="Times New Roman" w:cs="Times New Roman"/>
-          <w:sz w:val="28"/>
-          <w:szCs w:val="28"/>
           <w:lang w:val="ru-RU"/>
         </w:rPr>
       </w:pPr>
@@ -452,7 +469,7 @@
           <w:sz w:val="28"/>
           <w:szCs w:val="28"/>
         </w:rPr>
-        <w:t>Гуменюк Анастасія Олександрівна</w:t>
+        <w:t>Боднар Денис</w:t>
       </w:r>
     </w:p>
     <w:p>
@@ -2999,6 +3016,7 @@
         <w:rPr>
           <w:rFonts w:ascii="Times New Roman" w:hAnsi="Times New Roman" w:cs="Times New Roman"/>
           <w:iCs/>
+          <w:noProof/>
           <w:sz w:val="28"/>
           <w:szCs w:val="28"/>
         </w:rPr>
@@ -3370,6 +3388,7 @@
           <w:b/>
           <w:bCs/>
           <w:iCs/>
+          <w:noProof/>
           <w:sz w:val="28"/>
           <w:szCs w:val="28"/>
         </w:rPr>
@@ -6331,6 +6350,7 @@
           <w:rFonts w:ascii="Times New Roman" w:hAnsi="Times New Roman" w:cs="Times New Roman"/>
           <w:b/>
           <w:bCs/>
+          <w:noProof/>
           <w:sz w:val="32"/>
           <w:szCs w:val="32"/>
         </w:rPr>
@@ -6506,6 +6526,7 @@
           <w:b/>
           <w:bCs/>
           <w:iCs/>
+          <w:noProof/>
           <w:sz w:val="32"/>
           <w:szCs w:val="32"/>
           <w:lang w:val="en-US"/>
@@ -6619,6 +6640,7 @@
           <w:b/>
           <w:bCs/>
           <w:iCs/>
+          <w:noProof/>
           <w:sz w:val="32"/>
           <w:szCs w:val="32"/>
           <w:lang w:val="en-US"/>
@@ -6666,6 +6688,7 @@
           <w:b/>
           <w:bCs/>
           <w:iCs/>
+          <w:noProof/>
           <w:sz w:val="32"/>
           <w:szCs w:val="32"/>
           <w:lang w:val="en-US"/>
@@ -6819,6 +6842,7 @@
           <w:b/>
           <w:bCs/>
           <w:iCs/>
+          <w:noProof/>
           <w:sz w:val="32"/>
           <w:szCs w:val="32"/>
           <w:lang w:val="en-US"/>
@@ -6872,6 +6896,7 @@
           <w:b/>
           <w:bCs/>
           <w:iCs/>
+          <w:noProof/>
           <w:sz w:val="32"/>
           <w:szCs w:val="32"/>
           <w:lang w:val="en-US"/>
@@ -7036,6 +7061,7 @@
         <w:rPr>
           <w:rFonts w:ascii="Times New Roman" w:hAnsi="Times New Roman" w:cs="Times New Roman"/>
           <w:iCs/>
+          <w:noProof/>
           <w:sz w:val="32"/>
           <w:szCs w:val="32"/>
           <w:lang w:val="en-US"/>
@@ -7139,6 +7165,7 @@
         <w:rPr>
           <w:rFonts w:ascii="Times New Roman" w:hAnsi="Times New Roman" w:cs="Times New Roman"/>
           <w:iCs/>
+          <w:noProof/>
           <w:sz w:val="32"/>
           <w:szCs w:val="32"/>
           <w:lang w:val="en-US"/>
@@ -7274,6 +7301,7 @@
           <w:b/>
           <w:bCs/>
           <w:iCs/>
+          <w:noProof/>
           <w:sz w:val="32"/>
           <w:szCs w:val="32"/>
           <w:lang w:val="en-US"/>
@@ -7327,6 +7355,7 @@
           <w:b/>
           <w:bCs/>
           <w:iCs/>
+          <w:noProof/>
           <w:sz w:val="32"/>
           <w:szCs w:val="32"/>
           <w:lang w:val="en-US"/>
@@ -7476,6 +7505,7 @@
           <w:b/>
           <w:bCs/>
           <w:iCs/>
+          <w:noProof/>
           <w:sz w:val="32"/>
           <w:szCs w:val="32"/>
           <w:lang w:val="en-US"/>
@@ -7553,6 +7583,7 @@
           <w:b/>
           <w:bCs/>
           <w:iCs/>
+          <w:noProof/>
           <w:sz w:val="32"/>
           <w:szCs w:val="32"/>
           <w:lang w:val="en-US"/>
@@ -7606,6 +7637,7 @@
           <w:b/>
           <w:bCs/>
           <w:iCs/>
+          <w:noProof/>
           <w:sz w:val="32"/>
           <w:szCs w:val="32"/>
           <w:lang w:val="en-US"/>
@@ -7767,6 +7799,7 @@
           <w:b/>
           <w:bCs/>
           <w:iCs/>
+          <w:noProof/>
           <w:sz w:val="32"/>
           <w:szCs w:val="32"/>
           <w:lang w:val="en-US"/>
@@ -7940,6 +7973,7 @@
           <w:b/>
           <w:bCs/>
           <w:iCs/>
+          <w:noProof/>
           <w:sz w:val="32"/>
           <w:szCs w:val="32"/>
           <w:lang w:val="en-US"/>
@@ -8112,6 +8146,7 @@
           <w:b/>
           <w:bCs/>
           <w:iCs/>
+          <w:noProof/>
           <w:sz w:val="28"/>
           <w:szCs w:val="28"/>
         </w:rPr>
@@ -8170,25 +8205,7 @@
           <w:sz w:val="32"/>
           <w:szCs w:val="32"/>
         </w:rPr>
-        <w:t xml:space="preserve">Фактично затрачений час: </w:t>
-      </w:r>
-      <w:r>
-        <w:rPr>
-          <w:rFonts w:ascii="Times New Roman" w:hAnsi="Times New Roman" w:cs="Times New Roman"/>
-          <w:iCs/>
-          <w:sz w:val="32"/>
-          <w:szCs w:val="32"/>
-        </w:rPr>
-        <w:t>2,5</w:t>
-      </w:r>
-      <w:r>
-        <w:rPr>
-          <w:rFonts w:ascii="Times New Roman" w:hAnsi="Times New Roman" w:cs="Times New Roman"/>
-          <w:iCs/>
-          <w:sz w:val="32"/>
-          <w:szCs w:val="32"/>
-        </w:rPr>
-        <w:t xml:space="preserve"> год</w:t>
+        <w:t>Фактично затрачений час: 2,5 год</w:t>
       </w:r>
     </w:p>
     <w:p>
@@ -8261,6 +8278,7 @@
           <w:b/>
           <w:bCs/>
           <w:iCs/>
+          <w:noProof/>
           <w:sz w:val="32"/>
           <w:szCs w:val="32"/>
           <w:lang w:val="en-US"/>
@@ -8416,6 +8434,7 @@
           <w:b/>
           <w:bCs/>
           <w:iCs/>
+          <w:noProof/>
           <w:sz w:val="32"/>
           <w:szCs w:val="32"/>
           <w:lang w:val="en-US"/>
@@ -8475,25 +8494,7 @@
           <w:sz w:val="32"/>
           <w:szCs w:val="32"/>
         </w:rPr>
-        <w:t xml:space="preserve">Фактично затрачений час: </w:t>
-      </w:r>
-      <w:r>
-        <w:rPr>
-          <w:rFonts w:ascii="Times New Roman" w:hAnsi="Times New Roman" w:cs="Times New Roman"/>
-          <w:iCs/>
-          <w:sz w:val="32"/>
-          <w:szCs w:val="32"/>
-        </w:rPr>
-        <w:t>2</w:t>
-      </w:r>
-      <w:r>
-        <w:rPr>
-          <w:rFonts w:ascii="Times New Roman" w:hAnsi="Times New Roman" w:cs="Times New Roman"/>
-          <w:iCs/>
-          <w:sz w:val="32"/>
-          <w:szCs w:val="32"/>
-        </w:rPr>
-        <w:t xml:space="preserve"> год</w:t>
+        <w:t>Фактично затрачений час: 2 год</w:t>
       </w:r>
     </w:p>
     <w:p>
@@ -8589,6 +8590,7 @@
           <w:b/>
           <w:bCs/>
           <w:iCs/>
+          <w:noProof/>
           <w:sz w:val="32"/>
           <w:szCs w:val="32"/>
           <w:lang w:val="en-US"/>
@@ -8648,25 +8650,7 @@
           <w:sz w:val="32"/>
           <w:szCs w:val="32"/>
         </w:rPr>
-        <w:t>Фактично затрачений час:</w:t>
-      </w:r>
-      <w:r>
-        <w:rPr>
-          <w:rFonts w:ascii="Times New Roman" w:hAnsi="Times New Roman" w:cs="Times New Roman"/>
-          <w:iCs/>
-          <w:sz w:val="32"/>
-          <w:szCs w:val="32"/>
-        </w:rPr>
-        <w:t xml:space="preserve"> 3,5</w:t>
-      </w:r>
-      <w:r>
-        <w:rPr>
-          <w:rFonts w:ascii="Times New Roman" w:hAnsi="Times New Roman" w:cs="Times New Roman"/>
-          <w:iCs/>
-          <w:sz w:val="32"/>
-          <w:szCs w:val="32"/>
-        </w:rPr>
-        <w:t xml:space="preserve"> год</w:t>
+        <w:t>Фактично затрачений час: 3,5 год</w:t>
       </w:r>
     </w:p>
     <w:p>
@@ -8795,6 +8779,7 @@
         <w:rPr>
           <w:rFonts w:ascii="Times New Roman" w:hAnsi="Times New Roman" w:cs="Times New Roman"/>
           <w:iCs/>
+          <w:noProof/>
           <w:sz w:val="32"/>
           <w:szCs w:val="32"/>
           <w:lang w:val="en-US"/>
@@ -8863,6 +8848,7 @@
         <w:rPr>
           <w:rFonts w:ascii="Times New Roman" w:hAnsi="Times New Roman" w:cs="Times New Roman"/>
           <w:iCs/>
+          <w:noProof/>
           <w:sz w:val="32"/>
           <w:szCs w:val="32"/>
           <w:lang w:val="en-US"/>
@@ -8934,25 +8920,7 @@
           <w:sz w:val="32"/>
           <w:szCs w:val="32"/>
         </w:rPr>
-        <w:t>Фактично затрачений час:</w:t>
-      </w:r>
-      <w:r>
-        <w:rPr>
-          <w:rFonts w:ascii="Times New Roman" w:hAnsi="Times New Roman" w:cs="Times New Roman"/>
-          <w:iCs/>
-          <w:sz w:val="32"/>
-          <w:szCs w:val="32"/>
-        </w:rPr>
-        <w:t xml:space="preserve"> 3</w:t>
-      </w:r>
-      <w:r>
-        <w:rPr>
-          <w:rFonts w:ascii="Times New Roman" w:hAnsi="Times New Roman" w:cs="Times New Roman"/>
-          <w:iCs/>
-          <w:sz w:val="32"/>
-          <w:szCs w:val="32"/>
-        </w:rPr>
-        <w:t xml:space="preserve"> год</w:t>
+        <w:t>Фактично затрачений час: 3 год</w:t>
       </w:r>
     </w:p>
     <w:p>
@@ -9060,6 +9028,7 @@
           <w:b/>
           <w:bCs/>
           <w:iCs/>
+          <w:noProof/>
           <w:sz w:val="32"/>
           <w:szCs w:val="32"/>
           <w:lang w:val="en-US"/>
@@ -9119,25 +9088,7 @@
           <w:sz w:val="32"/>
           <w:szCs w:val="32"/>
         </w:rPr>
-        <w:t>Фактично затрачений час: 1</w:t>
-      </w:r>
-      <w:r>
-        <w:rPr>
-          <w:rFonts w:ascii="Times New Roman" w:hAnsi="Times New Roman" w:cs="Times New Roman"/>
-          <w:iCs/>
-          <w:sz w:val="32"/>
-          <w:szCs w:val="32"/>
-        </w:rPr>
-        <w:t>,5</w:t>
-      </w:r>
-      <w:r>
-        <w:rPr>
-          <w:rFonts w:ascii="Times New Roman" w:hAnsi="Times New Roman" w:cs="Times New Roman"/>
-          <w:iCs/>
-          <w:sz w:val="32"/>
-          <w:szCs w:val="32"/>
-        </w:rPr>
-        <w:t xml:space="preserve"> год</w:t>
+        <w:t>Фактично затрачений час: 1,5 год</w:t>
       </w:r>
     </w:p>
     <w:p>
@@ -9175,6 +9126,7 @@
           <w:rFonts w:ascii="Times New Roman" w:hAnsi="Times New Roman" w:cs="Times New Roman"/>
           <w:b/>
           <w:bCs/>
+          <w:noProof/>
           <w:sz w:val="32"/>
           <w:szCs w:val="32"/>
           <w:lang w:val="ru-RU"/>
@@ -10818,6 +10770,7 @@
   <w:style w:type="character" w:default="1" w:styleId="a0">
     <w:name w:val="Default Paragraph Font"/>
     <w:uiPriority w:val="1"/>
+    <w:semiHidden/>
     <w:unhideWhenUsed/>
   </w:style>
   <w:style w:type="table" w:default="1" w:styleId="a1">

</xml_diff>